<commit_message>
Update 08 - LMM Chol example.docx
</commit_message>
<xml_diff>
--- a/Class-Material/08 - LMM Chol example.docx
+++ b/Class-Material/08 - LMM Chol example.docx
@@ -623,6 +623,7 @@
         <w:rPr>
           <w:rFonts w:ascii="Courier New" w:hAnsi="Courier New" w:cs="Courier New"/>
           <w:color w:val="0000FF"/>
+          <w:highlight w:val="yellow"/>
           <w:shd w:val="clear" w:color="auto" w:fill="FFFFFF"/>
         </w:rPr>
         <w:t>method</w:t>
@@ -631,6 +632,7 @@
         <w:rPr>
           <w:rFonts w:ascii="Courier New" w:hAnsi="Courier New" w:cs="Courier New"/>
           <w:color w:val="000000"/>
+          <w:highlight w:val="yellow"/>
           <w:shd w:val="clear" w:color="auto" w:fill="FFFFFF"/>
         </w:rPr>
         <w:t xml:space="preserve"> = </w:t>
@@ -640,9 +642,18 @@
         <w:rPr>
           <w:rFonts w:ascii="Courier New" w:hAnsi="Courier New" w:cs="Courier New"/>
           <w:color w:val="000000"/>
-          <w:shd w:val="clear" w:color="auto" w:fill="FFFFFF"/>
-        </w:rPr>
-        <w:t>ml;</w:t>
+          <w:highlight w:val="yellow"/>
+          <w:shd w:val="clear" w:color="auto" w:fill="FFFFFF"/>
+        </w:rPr>
+        <w:t>ml</w:t>
+      </w:r>
+      <w:r>
+        <w:rPr>
+          <w:rFonts w:ascii="Courier New" w:hAnsi="Courier New" w:cs="Courier New"/>
+          <w:color w:val="000000"/>
+          <w:shd w:val="clear" w:color="auto" w:fill="FFFFFF"/>
+        </w:rPr>
+        <w:t>;</w:t>
       </w:r>
       <w:proofErr w:type="gramEnd"/>
     </w:p>
@@ -2437,6 +2448,7 @@
         <w:rPr>
           <w:rFonts w:ascii="Courier New" w:hAnsi="Courier New" w:cs="Courier New"/>
           <w:color w:val="0000FF"/>
+          <w:highlight w:val="yellow"/>
           <w:shd w:val="clear" w:color="auto" w:fill="FFFFFF"/>
         </w:rPr>
         <w:t>method</w:t>
@@ -2445,6 +2457,7 @@
         <w:rPr>
           <w:rFonts w:ascii="Courier New" w:hAnsi="Courier New" w:cs="Courier New"/>
           <w:color w:val="000000"/>
+          <w:highlight w:val="yellow"/>
           <w:shd w:val="clear" w:color="auto" w:fill="FFFFFF"/>
         </w:rPr>
         <w:t xml:space="preserve"> = </w:t>
@@ -2454,9 +2467,18 @@
         <w:rPr>
           <w:rFonts w:ascii="Courier New" w:hAnsi="Courier New" w:cs="Courier New"/>
           <w:color w:val="000000"/>
-          <w:shd w:val="clear" w:color="auto" w:fill="FFFFFF"/>
-        </w:rPr>
-        <w:t>ml;</w:t>
+          <w:highlight w:val="yellow"/>
+          <w:shd w:val="clear" w:color="auto" w:fill="FFFFFF"/>
+        </w:rPr>
+        <w:t>ml</w:t>
+      </w:r>
+      <w:r>
+        <w:rPr>
+          <w:rFonts w:ascii="Courier New" w:hAnsi="Courier New" w:cs="Courier New"/>
+          <w:color w:val="000000"/>
+          <w:shd w:val="clear" w:color="auto" w:fill="FFFFFF"/>
+        </w:rPr>
+        <w:t>;</w:t>
       </w:r>
       <w:proofErr w:type="gramEnd"/>
     </w:p>
@@ -7512,6 +7534,7 @@
                 <w:rFonts w:eastAsia="Times New Roman"/>
                 <w:sz w:val="24"/>
                 <w:szCs w:val="24"/>
+                <w:highlight w:val="yellow"/>
               </w:rPr>
               <w:t>9943.0</w:t>
             </w:r>
@@ -8240,6 +8263,7 @@
                 <w:rFonts w:eastAsia="Times New Roman"/>
                 <w:sz w:val="24"/>
                 <w:szCs w:val="24"/>
+                <w:highlight w:val="yellow"/>
               </w:rPr>
               <w:t>9943.9</w:t>
             </w:r>

</xml_diff>